<commit_message>
Update the manual for version A2
</commit_message>
<xml_diff>
--- a/src/mod/resources/screens/manual.docx
+++ b/src/mod/resources/screens/manual.docx
@@ -13,13 +13,30 @@
         </w:rPr>
       </w:pPr>
       <w:bookmarkStart w:id="0" w:name="_Hlk87624224"/>
+      <w:bookmarkStart w:id="1" w:name="_Hlk88383689"/>
       <w:r>
         <w:rPr>
           <w:rFonts w:ascii="A-OTF Folk Pro H" w:eastAsia="A-OTF Folk Pro H" w:hAnsi="A-OTF Folk Pro H"/>
           <w:sz w:val="36"/>
           <w:szCs w:val="36"/>
         </w:rPr>
-        <w:t>Welcome to Melee 1.03 (Version A)!</w:t>
+        <w:t>Welcome to Melee 1.03 (Version A</w:t>
+      </w:r>
+      <w:r>
+        <w:rPr>
+          <w:rFonts w:ascii="A-OTF Folk Pro H" w:eastAsia="A-OTF Folk Pro H" w:hAnsi="A-OTF Folk Pro H"/>
+          <w:sz w:val="36"/>
+          <w:szCs w:val="36"/>
+        </w:rPr>
+        <w:t>2</w:t>
+      </w:r>
+      <w:r>
+        <w:rPr>
+          <w:rFonts w:ascii="A-OTF Folk Pro H" w:eastAsia="A-OTF Folk Pro H" w:hAnsi="A-OTF Folk Pro H"/>
+          <w:sz w:val="36"/>
+          <w:szCs w:val="36"/>
+        </w:rPr>
+        <w:t>)!</w:t>
       </w:r>
     </w:p>
     <w:p>
@@ -38,7 +55,25 @@
           <w:sz w:val="28"/>
           <w:szCs w:val="28"/>
         </w:rPr>
-        <w:t>1.03 is created by Hax$ and Altimor. Visit</w:t>
+        <w:t xml:space="preserve">1.03 is created by </w:t>
+      </w:r>
+      <w:proofErr w:type="spellStart"/>
+      <w:r>
+        <w:rPr>
+          <w:rFonts w:ascii="A-OTF Folk Pro H" w:eastAsia="A-OTF Folk Pro H" w:hAnsi="A-OTF Folk Pro H"/>
+          <w:sz w:val="28"/>
+          <w:szCs w:val="28"/>
+        </w:rPr>
+        <w:t>Hax</w:t>
+      </w:r>
+      <w:proofErr w:type="spellEnd"/>
+      <w:r>
+        <w:rPr>
+          <w:rFonts w:ascii="A-OTF Folk Pro H" w:eastAsia="A-OTF Folk Pro H" w:hAnsi="A-OTF Folk Pro H"/>
+          <w:sz w:val="28"/>
+          <w:szCs w:val="28"/>
+        </w:rPr>
+        <w:t>$ and Altimor. Visit</w:t>
       </w:r>
       <w:r>
         <w:rPr>
@@ -169,7 +204,25 @@
           <w:sz w:val="28"/>
           <w:szCs w:val="28"/>
         </w:rPr>
-        <w:t>The default controller fix on 1.03 contains some differences from UCF 0.8. The shield drop range along the rim is maximized to ensure this technique succeeds, and 1.0 cardinal values are made guaranteed as well (on vanilla, you</w:t>
+        <w:t xml:space="preserve">The default controller </w:t>
+      </w:r>
+      <w:proofErr w:type="gramStart"/>
+      <w:r>
+        <w:rPr>
+          <w:rFonts w:ascii="A-OTF Folk Pro H" w:eastAsia="A-OTF Folk Pro H" w:hAnsi="A-OTF Folk Pro H"/>
+          <w:sz w:val="28"/>
+          <w:szCs w:val="28"/>
+        </w:rPr>
+        <w:t>fix</w:t>
+      </w:r>
+      <w:proofErr w:type="gramEnd"/>
+      <w:r>
+        <w:rPr>
+          <w:rFonts w:ascii="A-OTF Folk Pro H" w:eastAsia="A-OTF Folk Pro H" w:hAnsi="A-OTF Folk Pro H"/>
+          <w:sz w:val="28"/>
+          <w:szCs w:val="28"/>
+        </w:rPr>
+        <w:t xml:space="preserve"> on 1.03 contains some differences from UCF 0.8. The shield drop range along the rim is maximized to ensure this technique succeeds, and 1.0 cardinal values are made guaranteed as well (on vanilla, you</w:t>
       </w:r>
       <w:r>
         <w:rPr>
@@ -330,6 +383,7 @@
                 <w:szCs w:val="28"/>
               </w:rPr>
             </w:pPr>
+            <w:proofErr w:type="gramStart"/>
             <w:r>
               <w:rPr>
                 <w:rFonts w:ascii="A-OTF Folk Pro H" w:eastAsia="A-OTF Folk Pro H" w:hAnsi="A-OTF Folk Pro H"/>
@@ -338,6 +392,7 @@
               </w:rPr>
               <w:t>Final Destination</w:t>
             </w:r>
+            <w:proofErr w:type="gramEnd"/>
           </w:p>
         </w:tc>
         <w:tc>
@@ -1043,13 +1098,23 @@
           <w:szCs w:val="28"/>
         </w:rPr>
       </w:pPr>
-      <w:r>
-        <w:rPr>
-          <w:rFonts w:ascii="A-OTF Folk Pro H" w:eastAsia="A-OTF Folk Pro H" w:hAnsi="A-OTF Folk Pro H"/>
-          <w:sz w:val="28"/>
-          <w:szCs w:val="28"/>
-        </w:rPr>
-        <w:t>All of the options under the</w:t>
+      <w:proofErr w:type="gramStart"/>
+      <w:r>
+        <w:rPr>
+          <w:rFonts w:ascii="A-OTF Folk Pro H" w:eastAsia="A-OTF Folk Pro H" w:hAnsi="A-OTF Folk Pro H"/>
+          <w:sz w:val="28"/>
+          <w:szCs w:val="28"/>
+        </w:rPr>
+        <w:t>All of</w:t>
+      </w:r>
+      <w:proofErr w:type="gramEnd"/>
+      <w:r>
+        <w:rPr>
+          <w:rFonts w:ascii="A-OTF Folk Pro H" w:eastAsia="A-OTF Folk Pro H" w:hAnsi="A-OTF Folk Pro H"/>
+          <w:sz w:val="28"/>
+          <w:szCs w:val="28"/>
+        </w:rPr>
+        <w:t xml:space="preserve"> the options under the</w:t>
       </w:r>
       <w:r>
         <w:rPr>
@@ -1194,8 +1259,18 @@
                 <w:sz w:val="28"/>
                 <w:szCs w:val="28"/>
               </w:rPr>
-              <w:t>Perfect Wavedash</w:t>
-            </w:r>
+              <w:t xml:space="preserve">Perfect </w:t>
+            </w:r>
+            <w:proofErr w:type="spellStart"/>
+            <w:r>
+              <w:rPr>
+                <w:rFonts w:ascii="A-OTF Folk Pro H" w:eastAsia="A-OTF Folk Pro H" w:hAnsi="A-OTF Folk Pro H"/>
+                <w:sz w:val="28"/>
+                <w:szCs w:val="28"/>
+              </w:rPr>
+              <w:t>Wavedash</w:t>
+            </w:r>
+            <w:proofErr w:type="spellEnd"/>
           </w:p>
         </w:tc>
         <w:tc>
@@ -1460,7 +1535,25 @@
                 <w:sz w:val="28"/>
                 <w:szCs w:val="28"/>
               </w:rPr>
-              <w:t xml:space="preserve">Control stick up against the top of the </w:t>
+              <w:t xml:space="preserve">Control </w:t>
+            </w:r>
+            <w:proofErr w:type="gramStart"/>
+            <w:r>
+              <w:rPr>
+                <w:rFonts w:ascii="A-OTF Folk Pro H" w:eastAsia="A-OTF Folk Pro H" w:hAnsi="A-OTF Folk Pro H"/>
+                <w:sz w:val="28"/>
+                <w:szCs w:val="28"/>
+              </w:rPr>
+              <w:t>stick</w:t>
+            </w:r>
+            <w:proofErr w:type="gramEnd"/>
+            <w:r>
+              <w:rPr>
+                <w:rFonts w:ascii="A-OTF Folk Pro H" w:eastAsia="A-OTF Folk Pro H" w:hAnsi="A-OTF Folk Pro H"/>
+                <w:sz w:val="28"/>
+                <w:szCs w:val="28"/>
+              </w:rPr>
+              <w:t xml:space="preserve"> up against the top of the </w:t>
             </w:r>
             <w:r>
               <w:rPr>
@@ -1501,8 +1594,18 @@
           <w:sz w:val="36"/>
           <w:szCs w:val="36"/>
         </w:rPr>
-        <w:t>Perfect Wavedash</w:t>
-      </w:r>
+        <w:t xml:space="preserve">Perfect </w:t>
+      </w:r>
+      <w:proofErr w:type="spellStart"/>
+      <w:r>
+        <w:rPr>
+          <w:rFonts w:ascii="A-OTF Folk Pro H" w:eastAsia="A-OTF Folk Pro H" w:hAnsi="A-OTF Folk Pro H"/>
+          <w:sz w:val="36"/>
+          <w:szCs w:val="36"/>
+        </w:rPr>
+        <w:t>Wavedash</w:t>
+      </w:r>
+      <w:proofErr w:type="spellEnd"/>
     </w:p>
     <w:p>
       <w:pPr>
@@ -1536,7 +1639,61 @@
           <w:sz w:val="28"/>
           <w:szCs w:val="28"/>
         </w:rPr>
-        <w:t xml:space="preserve">s perfect wavedash mod modernizes wavedashing by allowing you to airdodge at the shallowest angle by pointing horizontally. Your </w:t>
+        <w:t xml:space="preserve">s perfect </w:t>
+      </w:r>
+      <w:proofErr w:type="spellStart"/>
+      <w:r>
+        <w:rPr>
+          <w:rFonts w:ascii="A-OTF Folk Pro H" w:eastAsia="A-OTF Folk Pro H" w:hAnsi="A-OTF Folk Pro H"/>
+          <w:sz w:val="28"/>
+          <w:szCs w:val="28"/>
+        </w:rPr>
+        <w:t>wavedash</w:t>
+      </w:r>
+      <w:proofErr w:type="spellEnd"/>
+      <w:r>
+        <w:rPr>
+          <w:rFonts w:ascii="A-OTF Folk Pro H" w:eastAsia="A-OTF Folk Pro H" w:hAnsi="A-OTF Folk Pro H"/>
+          <w:sz w:val="28"/>
+          <w:szCs w:val="28"/>
+        </w:rPr>
+        <w:t xml:space="preserve"> mod modernizes </w:t>
+      </w:r>
+      <w:proofErr w:type="spellStart"/>
+      <w:r>
+        <w:rPr>
+          <w:rFonts w:ascii="A-OTF Folk Pro H" w:eastAsia="A-OTF Folk Pro H" w:hAnsi="A-OTF Folk Pro H"/>
+          <w:sz w:val="28"/>
+          <w:szCs w:val="28"/>
+        </w:rPr>
+        <w:t>wavedashing</w:t>
+      </w:r>
+      <w:proofErr w:type="spellEnd"/>
+      <w:r>
+        <w:rPr>
+          <w:rFonts w:ascii="A-OTF Folk Pro H" w:eastAsia="A-OTF Folk Pro H" w:hAnsi="A-OTF Folk Pro H"/>
+          <w:sz w:val="28"/>
+          <w:szCs w:val="28"/>
+        </w:rPr>
+        <w:t xml:space="preserve"> by allowing you to </w:t>
+      </w:r>
+      <w:proofErr w:type="spellStart"/>
+      <w:r>
+        <w:rPr>
+          <w:rFonts w:ascii="A-OTF Folk Pro H" w:eastAsia="A-OTF Folk Pro H" w:hAnsi="A-OTF Folk Pro H"/>
+          <w:sz w:val="28"/>
+          <w:szCs w:val="28"/>
+        </w:rPr>
+        <w:t>airdodge</w:t>
+      </w:r>
+      <w:proofErr w:type="spellEnd"/>
+      <w:r>
+        <w:rPr>
+          <w:rFonts w:ascii="A-OTF Folk Pro H" w:eastAsia="A-OTF Folk Pro H" w:hAnsi="A-OTF Folk Pro H"/>
+          <w:sz w:val="28"/>
+          <w:szCs w:val="28"/>
+        </w:rPr>
+        <w:t xml:space="preserve"> at the shallowest angle by pointing horizontally. Your </w:t>
       </w:r>
       <w:r>
         <w:rPr>
@@ -1770,8 +1927,25 @@
           <w:sz w:val="28"/>
           <w:szCs w:val="28"/>
         </w:rPr>
-        <w:t>1.03 Version A is compatible with NTSC 1.00, 1.01, and 1.02.</w:t>
-      </w:r>
+        <w:t>1.03 Version A</w:t>
+      </w:r>
+      <w:r>
+        <w:rPr>
+          <w:rFonts w:ascii="A-OTF Folk Pro H" w:eastAsia="A-OTF Folk Pro H" w:hAnsi="A-OTF Folk Pro H"/>
+          <w:sz w:val="28"/>
+          <w:szCs w:val="28"/>
+        </w:rPr>
+        <w:t>2</w:t>
+      </w:r>
+      <w:r>
+        <w:rPr>
+          <w:rFonts w:ascii="A-OTF Folk Pro H" w:eastAsia="A-OTF Folk Pro H" w:hAnsi="A-OTF Folk Pro H"/>
+          <w:sz w:val="28"/>
+          <w:szCs w:val="28"/>
+        </w:rPr>
+        <w:t xml:space="preserve"> is compatible with NTSC 1.00, 1.01, and 1.02.</w:t>
+      </w:r>
+      <w:bookmarkEnd w:id="1"/>
     </w:p>
     <w:sectPr>
       <w:pgSz w:w="19584" w:h="31680" w:code="1"/>

</xml_diff>

<commit_message>
update manual for a3
</commit_message>
<xml_diff>
--- a/src/mod/resources/screens/manual.docx
+++ b/src/mod/resources/screens/manual.docx
@@ -28,7 +28,7 @@
           <w:sz w:val="36"/>
           <w:szCs w:val="36"/>
         </w:rPr>
-        <w:t>2</w:t>
+        <w:t>3</w:t>
       </w:r>
       <w:r>
         <w:rPr>
@@ -55,25 +55,7 @@
           <w:sz w:val="28"/>
           <w:szCs w:val="28"/>
         </w:rPr>
-        <w:t xml:space="preserve">1.03 is created by </w:t>
-      </w:r>
-      <w:proofErr w:type="spellStart"/>
-      <w:r>
-        <w:rPr>
-          <w:rFonts w:ascii="A-OTF Folk Pro H" w:eastAsia="A-OTF Folk Pro H" w:hAnsi="A-OTF Folk Pro H"/>
-          <w:sz w:val="28"/>
-          <w:szCs w:val="28"/>
-        </w:rPr>
-        <w:t>Hax</w:t>
-      </w:r>
-      <w:proofErr w:type="spellEnd"/>
-      <w:r>
-        <w:rPr>
-          <w:rFonts w:ascii="A-OTF Folk Pro H" w:eastAsia="A-OTF Folk Pro H" w:hAnsi="A-OTF Folk Pro H"/>
-          <w:sz w:val="28"/>
-          <w:szCs w:val="28"/>
-        </w:rPr>
-        <w:t>$ and Altimor. Visit</w:t>
+        <w:t>1.03 is created by Hax$ and Altimor. Visit</w:t>
       </w:r>
       <w:r>
         <w:rPr>
@@ -204,43 +186,7 @@
           <w:sz w:val="28"/>
           <w:szCs w:val="28"/>
         </w:rPr>
-        <w:t xml:space="preserve">The default controller </w:t>
-      </w:r>
-      <w:proofErr w:type="gramStart"/>
-      <w:r>
-        <w:rPr>
-          <w:rFonts w:ascii="A-OTF Folk Pro H" w:eastAsia="A-OTF Folk Pro H" w:hAnsi="A-OTF Folk Pro H"/>
-          <w:sz w:val="28"/>
-          <w:szCs w:val="28"/>
-        </w:rPr>
-        <w:t>fix</w:t>
-      </w:r>
-      <w:proofErr w:type="gramEnd"/>
-      <w:r>
-        <w:rPr>
-          <w:rFonts w:ascii="A-OTF Folk Pro H" w:eastAsia="A-OTF Folk Pro H" w:hAnsi="A-OTF Folk Pro H"/>
-          <w:sz w:val="28"/>
-          <w:szCs w:val="28"/>
-        </w:rPr>
-        <w:t xml:space="preserve"> on 1.03 contains some differences from UCF 0.8. The shield drop range along the rim is maximized to ensure this technique </w:t>
-      </w:r>
-      <w:proofErr w:type="gramStart"/>
-      <w:r>
-        <w:rPr>
-          <w:rFonts w:ascii="A-OTF Folk Pro H" w:eastAsia="A-OTF Folk Pro H" w:hAnsi="A-OTF Folk Pro H"/>
-          <w:sz w:val="28"/>
-          <w:szCs w:val="28"/>
-        </w:rPr>
-        <w:t>succeeds, and</w:t>
-      </w:r>
-      <w:proofErr w:type="gramEnd"/>
-      <w:r>
-        <w:rPr>
-          <w:rFonts w:ascii="A-OTF Folk Pro H" w:eastAsia="A-OTF Folk Pro H" w:hAnsi="A-OTF Folk Pro H"/>
-          <w:sz w:val="28"/>
-          <w:szCs w:val="28"/>
-        </w:rPr>
-        <w:t xml:space="preserve"> </w:t>
+        <w:t xml:space="preserve">The default controller fix on 1.03 contains some differences from UCF 0.8. The shield drop range along the rim is maximized to ensure this technique succeeds, and </w:t>
       </w:r>
       <w:r>
         <w:rPr>
@@ -497,7 +443,6 @@
                 <w:szCs w:val="28"/>
               </w:rPr>
             </w:pPr>
-            <w:proofErr w:type="gramStart"/>
             <w:r>
               <w:rPr>
                 <w:rFonts w:ascii="A-OTF Folk Pro H" w:eastAsia="A-OTF Folk Pro H" w:hAnsi="A-OTF Folk Pro H"/>
@@ -506,7 +451,6 @@
               </w:rPr>
               <w:t>Final Destination</w:t>
             </w:r>
-            <w:proofErr w:type="gramEnd"/>
           </w:p>
         </w:tc>
         <w:tc>
@@ -1354,16 +1298,14 @@
         </w:rPr>
         <w:t xml:space="preserve">Perfect </w:t>
       </w:r>
-      <w:proofErr w:type="spellStart"/>
       <w:r>
         <w:rPr>
           <w:rFonts w:ascii="A-OTF Folk Pro H" w:eastAsia="A-OTF Folk Pro H" w:hAnsi="A-OTF Folk Pro H"/>
           <w:sz w:val="36"/>
           <w:szCs w:val="36"/>
         </w:rPr>
-        <w:t>Wavedash</w:t>
-      </w:r>
-      <w:proofErr w:type="spellEnd"/>
+        <w:t>Angles</w:t>
+      </w:r>
     </w:p>
     <w:p>
       <w:pPr>
@@ -1399,59 +1341,21 @@
         </w:rPr>
         <w:t xml:space="preserve">s perfect </w:t>
       </w:r>
-      <w:proofErr w:type="spellStart"/>
-      <w:r>
-        <w:rPr>
-          <w:rFonts w:ascii="A-OTF Folk Pro H" w:eastAsia="A-OTF Folk Pro H" w:hAnsi="A-OTF Folk Pro H"/>
-          <w:sz w:val="28"/>
-          <w:szCs w:val="28"/>
-        </w:rPr>
-        <w:t>wavedash</w:t>
-      </w:r>
-      <w:proofErr w:type="spellEnd"/>
-      <w:r>
-        <w:rPr>
-          <w:rFonts w:ascii="A-OTF Folk Pro H" w:eastAsia="A-OTF Folk Pro H" w:hAnsi="A-OTF Folk Pro H"/>
-          <w:sz w:val="28"/>
-          <w:szCs w:val="28"/>
-        </w:rPr>
-        <w:t xml:space="preserve"> mod modernizes </w:t>
-      </w:r>
-      <w:proofErr w:type="spellStart"/>
-      <w:r>
-        <w:rPr>
-          <w:rFonts w:ascii="A-OTF Folk Pro H" w:eastAsia="A-OTF Folk Pro H" w:hAnsi="A-OTF Folk Pro H"/>
-          <w:sz w:val="28"/>
-          <w:szCs w:val="28"/>
-        </w:rPr>
-        <w:t>wavedashing</w:t>
-      </w:r>
-      <w:proofErr w:type="spellEnd"/>
-      <w:r>
-        <w:rPr>
-          <w:rFonts w:ascii="A-OTF Folk Pro H" w:eastAsia="A-OTF Folk Pro H" w:hAnsi="A-OTF Folk Pro H"/>
-          <w:sz w:val="28"/>
-          <w:szCs w:val="28"/>
-        </w:rPr>
-        <w:t xml:space="preserve"> by allowing you to </w:t>
-      </w:r>
-      <w:proofErr w:type="spellStart"/>
-      <w:r>
-        <w:rPr>
-          <w:rFonts w:ascii="A-OTF Folk Pro H" w:eastAsia="A-OTF Folk Pro H" w:hAnsi="A-OTF Folk Pro H"/>
-          <w:sz w:val="28"/>
-          <w:szCs w:val="28"/>
-        </w:rPr>
-        <w:t>airdodge</w:t>
-      </w:r>
-      <w:proofErr w:type="spellEnd"/>
-      <w:r>
-        <w:rPr>
-          <w:rFonts w:ascii="A-OTF Folk Pro H" w:eastAsia="A-OTF Folk Pro H" w:hAnsi="A-OTF Folk Pro H"/>
-          <w:sz w:val="28"/>
-          <w:szCs w:val="28"/>
-        </w:rPr>
-        <w:t xml:space="preserve"> at the shallowest angle by pointing horizontally. Your </w:t>
+      <w:r>
+        <w:rPr>
+          <w:rFonts w:ascii="A-OTF Folk Pro H" w:eastAsia="A-OTF Folk Pro H" w:hAnsi="A-OTF Folk Pro H"/>
+          <w:sz w:val="28"/>
+          <w:szCs w:val="28"/>
+        </w:rPr>
+        <w:t>angles</w:t>
+      </w:r>
+      <w:r>
+        <w:rPr>
+          <w:rFonts w:ascii="A-OTF Folk Pro H" w:eastAsia="A-OTF Folk Pro H" w:hAnsi="A-OTF Folk Pro H"/>
+          <w:sz w:val="28"/>
+          <w:szCs w:val="28"/>
+        </w:rPr>
+        <w:t xml:space="preserve"> mod modernizes wavedashing by allowing you to airdodge at the shallowest angle by pointing horizontally. Your </w:t>
       </w:r>
       <w:r>
         <w:rPr>
@@ -1494,6 +1398,46 @@
         <w:t>.</w:t>
       </w:r>
       <w:bookmarkEnd w:id="0"/>
+      <w:r>
+        <w:rPr>
+          <w:rFonts w:ascii="A-OTF Folk Pro H" w:eastAsia="A-OTF Folk Pro H" w:hAnsi="A-OTF Folk Pro H"/>
+          <w:sz w:val="28"/>
+          <w:szCs w:val="28"/>
+        </w:rPr>
+        <w:t xml:space="preserve"> Additionally, 1.03</w:t>
+      </w:r>
+      <w:r>
+        <w:rPr>
+          <w:rFonts w:ascii="A-OTF Folk Pro H" w:eastAsia="A-OTF Folk Pro H" w:hAnsi="A-OTF Folk Pro H"/>
+          <w:sz w:val="28"/>
+          <w:szCs w:val="28"/>
+        </w:rPr>
+        <w:t>'</w:t>
+      </w:r>
+      <w:r>
+        <w:rPr>
+          <w:rFonts w:ascii="A-OTF Folk Pro H" w:eastAsia="A-OTF Folk Pro H" w:hAnsi="A-OTF Folk Pro H"/>
+          <w:sz w:val="28"/>
+          <w:szCs w:val="28"/>
+        </w:rPr>
+        <w:t>s perfect angles mod converts exactly half of the cardinal rim to the perfect ang</w:t>
+      </w:r>
+      <w:r>
+        <w:rPr>
+          <w:rFonts w:ascii="A-OTF Folk Pro H" w:eastAsia="A-OTF Folk Pro H" w:hAnsi="A-OTF Folk Pro H"/>
+          <w:sz w:val="28"/>
+          <w:szCs w:val="28"/>
+        </w:rPr>
+        <w:t>le when using</w:t>
+      </w:r>
+      <w:r>
+        <w:rPr>
+          <w:rFonts w:ascii="A-OTF Folk Pro H" w:eastAsia="A-OTF Folk Pro H" w:hAnsi="A-OTF Folk Pro H"/>
+          <w:sz w:val="28"/>
+          <w:szCs w:val="28"/>
+        </w:rPr>
+        <w:t xml:space="preserve"> a directional up-B.</w:t>
+      </w:r>
     </w:p>
     <w:p>
       <w:pPr>
@@ -1743,7 +1687,7 @@
           <w:sz w:val="28"/>
           <w:szCs w:val="28"/>
         </w:rPr>
-        <w:t>2</w:t>
+        <w:t>3</w:t>
       </w:r>
       <w:r>
         <w:rPr>

</xml_diff>